<commit_message>
rename folders and mongoose set up
</commit_message>
<xml_diff>
--- a/doc/#11-nosql.docx
+++ b/doc/#11-nosql.docx
@@ -114,6 +114,105 @@
           <w:lang w:val="en-US"/>
         </w:rPr>
       </w:pPr>
+      <w:r>
+        <w:rPr>
+          <w:rFonts w:ascii="Ink Free" w:hAnsi="Ink Free"/>
+          <w:b/>
+          <w:bCs/>
+          <w:sz w:val="28"/>
+          <w:szCs w:val="28"/>
+          <w:lang w:val="en-US"/>
+        </w:rPr>
+        <w:br/>
+        <w:t>Summary</w:t>
+      </w:r>
+      <w:r>
+        <w:rPr>
+          <w:rFonts w:ascii="Ink Free" w:hAnsi="Ink Free"/>
+          <w:b/>
+          <w:bCs/>
+          <w:sz w:val="28"/>
+          <w:szCs w:val="28"/>
+          <w:lang w:val="en-US"/>
+        </w:rPr>
+        <w:br/>
+      </w:r>
+      <w:r>
+        <w:rPr>
+          <w:rFonts w:ascii="Ink Free" w:hAnsi="Ink Free"/>
+          <w:b/>
+          <w:bCs/>
+          <w:sz w:val="28"/>
+          <w:szCs w:val="28"/>
+          <w:lang w:val="en-US"/>
+        </w:rPr>
+        <w:br/>
+      </w:r>
+      <w:r>
+        <w:rPr>
+          <w:noProof/>
+        </w:rPr>
+        <w:drawing>
+          <wp:inline distT="0" distB="0" distL="0" distR="0" wp14:anchorId="299D314D" wp14:editId="4D7E9EBF">
+            <wp:extent cx="5731510" cy="2270760"/>
+            <wp:effectExtent l="0" t="0" r="2540" b="0"/>
+            <wp:docPr id="3" name="Picture 3"/>
+            <wp:cNvGraphicFramePr>
+              <a:graphicFrameLocks xmlns:a="http://schemas.openxmlformats.org/drawingml/2006/main" noChangeAspect="1"/>
+            </wp:cNvGraphicFramePr>
+            <a:graphic xmlns:a="http://schemas.openxmlformats.org/drawingml/2006/main">
+              <a:graphicData uri="http://schemas.openxmlformats.org/drawingml/2006/picture">
+                <pic:pic xmlns:pic="http://schemas.openxmlformats.org/drawingml/2006/picture">
+                  <pic:nvPicPr>
+                    <pic:cNvPr id="0" name="Picture 1"/>
+                    <pic:cNvPicPr>
+                      <a:picLocks noChangeAspect="1" noChangeArrowheads="1"/>
+                    </pic:cNvPicPr>
+                  </pic:nvPicPr>
+                  <pic:blipFill>
+                    <a:blip r:embed="rId5" cstate="print">
+                      <a:extLst>
+                        <a:ext uri="{28A0092B-C50C-407E-A947-70E740481C1C}">
+                          <a14:useLocalDpi xmlns:a14="http://schemas.microsoft.com/office/drawing/2010/main" val="0"/>
+                        </a:ext>
+                      </a:extLst>
+                    </a:blip>
+                    <a:srcRect/>
+                    <a:stretch>
+                      <a:fillRect/>
+                    </a:stretch>
+                  </pic:blipFill>
+                  <pic:spPr bwMode="auto">
+                    <a:xfrm>
+                      <a:off x="0" y="0"/>
+                      <a:ext cx="5731510" cy="2270760"/>
+                    </a:xfrm>
+                    <a:prstGeom prst="rect">
+                      <a:avLst/>
+                    </a:prstGeom>
+                    <a:noFill/>
+                    <a:ln>
+                      <a:noFill/>
+                    </a:ln>
+                  </pic:spPr>
+                </pic:pic>
+              </a:graphicData>
+            </a:graphic>
+          </wp:inline>
+        </w:drawing>
+      </w:r>
+    </w:p>
+    <w:p>
+      <w:pPr>
+        <w:rPr>
+          <w:rFonts w:ascii="Ink Free" w:hAnsi="Ink Free"/>
+          <w:b/>
+          <w:bCs/>
+          <w:sz w:val="28"/>
+          <w:szCs w:val="28"/>
+          <w:lang w:val="en-US"/>
+        </w:rPr>
+      </w:pPr>
     </w:p>
     <w:p>
       <w:pPr>
@@ -242,6 +341,7 @@
         <w:rPr>
           <w:noProof/>
         </w:rPr>
+        <w:lastRenderedPageBreak/>
         <w:drawing>
           <wp:inline distT="0" distB="0" distL="0" distR="0" wp14:anchorId="2C29F0FA" wp14:editId="14B6BD7E">
             <wp:extent cx="3960614" cy="2209800"/>
@@ -260,7 +360,7 @@
                     </pic:cNvPicPr>
                   </pic:nvPicPr>
                   <pic:blipFill>
-                    <a:blip r:embed="rId5" cstate="print">
+                    <a:blip r:embed="rId6" cstate="print">
                       <a:extLst>
                         <a:ext uri="{28A0092B-C50C-407E-A947-70E740481C1C}">
                           <a14:useLocalDpi xmlns:a14="http://schemas.microsoft.com/office/drawing/2010/main" val="0"/>
@@ -324,7 +424,7 @@
                     </pic:cNvPicPr>
                   </pic:nvPicPr>
                   <pic:blipFill>
-                    <a:blip r:embed="rId6" cstate="print">
+                    <a:blip r:embed="rId7" cstate="print">
                       <a:extLst>
                         <a:ext uri="{28A0092B-C50C-407E-A947-70E740481C1C}">
                           <a14:useLocalDpi xmlns:a14="http://schemas.microsoft.com/office/drawing/2010/main" val="0"/>
@@ -379,7 +479,6 @@
           <w:szCs w:val="28"/>
           <w:lang w:val="en-US"/>
         </w:rPr>
-        <w:lastRenderedPageBreak/>
         <w:t xml:space="preserve">Setting </w:t>
       </w:r>
       <w:proofErr w:type="spellStart"/>
@@ -644,7 +743,6 @@
         <w:t xml:space="preserve"> = </w:t>
       </w:r>
       <w:proofErr w:type="spellStart"/>
-      <w:proofErr w:type="gramStart"/>
       <w:r>
         <w:rPr>
           <w:rFonts w:ascii="Ink Free" w:hAnsi="Ink Free"/>
@@ -655,7 +753,6 @@
         <w:t>mongodb.MongoClient</w:t>
       </w:r>
       <w:proofErr w:type="spellEnd"/>
-      <w:proofErr w:type="gramEnd"/>
       <w:r>
         <w:rPr>
           <w:rFonts w:ascii="Ink Free" w:hAnsi="Ink Free"/>
@@ -741,27 +838,7 @@
           <w:lang w:val="en-US"/>
         </w:rPr>
         <w:br/>
-        <w:t xml:space="preserve">  E. in </w:t>
-      </w:r>
-      <w:proofErr w:type="gramStart"/>
-      <w:r>
-        <w:rPr>
-          <w:rFonts w:ascii="Ink Free" w:hAnsi="Ink Free"/>
-          <w:sz w:val="28"/>
-          <w:szCs w:val="28"/>
-          <w:lang w:val="en-US"/>
-        </w:rPr>
-        <w:t>then(</w:t>
-      </w:r>
-      <w:proofErr w:type="gramEnd"/>
-      <w:r>
-        <w:rPr>
-          <w:rFonts w:ascii="Ink Free" w:hAnsi="Ink Free"/>
-          <w:sz w:val="28"/>
-          <w:szCs w:val="28"/>
-          <w:lang w:val="en-US"/>
-        </w:rPr>
-        <w:t xml:space="preserve">) block we get a client object to connect we </w:t>
+        <w:t xml:space="preserve">  E. in then() block we get a client object to connect we </w:t>
       </w:r>
       <w:proofErr w:type="spellStart"/>
       <w:r>
@@ -791,6 +868,15 @@
           <w:lang w:val="en-US"/>
         </w:rPr>
         <w:br/>
+      </w:r>
+      <w:r>
+        <w:rPr>
+          <w:rFonts w:ascii="Ink Free" w:hAnsi="Ink Free"/>
+          <w:sz w:val="28"/>
+          <w:szCs w:val="28"/>
+          <w:lang w:val="en-US"/>
+        </w:rPr>
+        <w:lastRenderedPageBreak/>
         <w:t xml:space="preserve">      </w:t>
       </w:r>
       <w:proofErr w:type="spellStart"/>
@@ -915,27 +1001,7 @@
           <w:szCs w:val="28"/>
           <w:lang w:val="en-US"/>
         </w:rPr>
-        <w:t xml:space="preserve"> = </w:t>
-      </w:r>
-      <w:proofErr w:type="gramStart"/>
-      <w:r>
-        <w:rPr>
-          <w:rFonts w:ascii="Ink Free" w:hAnsi="Ink Free"/>
-          <w:sz w:val="28"/>
-          <w:szCs w:val="28"/>
-          <w:lang w:val="en-US"/>
-        </w:rPr>
-        <w:t>require(</w:t>
-      </w:r>
-      <w:proofErr w:type="gramEnd"/>
-      <w:r>
-        <w:rPr>
-          <w:rFonts w:ascii="Ink Free" w:hAnsi="Ink Free"/>
-          <w:sz w:val="28"/>
-          <w:szCs w:val="28"/>
-          <w:lang w:val="en-US"/>
-        </w:rPr>
-        <w:t>'../util/database').</w:t>
+        <w:t xml:space="preserve"> = require('../util/database').</w:t>
       </w:r>
       <w:proofErr w:type="spellStart"/>
       <w:r>
@@ -1136,7 +1202,6 @@
         <w:t xml:space="preserve">   </w:t>
       </w:r>
       <w:proofErr w:type="spellStart"/>
-      <w:proofErr w:type="gramStart"/>
       <w:r>
         <w:rPr>
           <w:rFonts w:ascii="Ink Free" w:hAnsi="Ink Free"/>
@@ -1147,7 +1212,6 @@
         <w:t>db.collection</w:t>
       </w:r>
       <w:proofErr w:type="spellEnd"/>
-      <w:proofErr w:type="gramEnd"/>
       <w:r>
         <w:rPr>
           <w:rFonts w:ascii="Ink Free" w:hAnsi="Ink Free"/>
@@ -1368,7 +1432,6 @@
           <w:szCs w:val="28"/>
           <w:lang w:val="en-US"/>
         </w:rPr>
-        <w:lastRenderedPageBreak/>
         <w:t xml:space="preserve">Edit Data </w:t>
       </w:r>
       <w:r>
@@ -1423,7 +1486,6 @@
         <w:t xml:space="preserve">we can update one or many object one using </w:t>
       </w:r>
       <w:proofErr w:type="spellStart"/>
-      <w:proofErr w:type="gramStart"/>
       <w:r>
         <w:rPr>
           <w:rFonts w:ascii="Ink Free" w:hAnsi="Ink Free"/>
@@ -1441,17 +1503,7 @@
           <w:szCs w:val="28"/>
           <w:lang w:val="en-US"/>
         </w:rPr>
-        <w:t>(</w:t>
-      </w:r>
-      <w:proofErr w:type="gramEnd"/>
-      <w:r>
-        <w:rPr>
-          <w:rFonts w:ascii="Ink Free" w:hAnsi="Ink Free"/>
-          <w:sz w:val="28"/>
-          <w:szCs w:val="28"/>
-          <w:lang w:val="en-US"/>
-        </w:rPr>
-        <w:t xml:space="preserve">) or </w:t>
+        <w:t xml:space="preserve">() or </w:t>
       </w:r>
       <w:proofErr w:type="spellStart"/>
       <w:r>
@@ -1604,7 +1656,7 @@
           <w:szCs w:val="28"/>
           <w:lang w:val="en-US"/>
         </w:rPr>
-        <w:t>Delete Data</w:t>
+        <w:t>Delete Data from DB</w:t>
       </w:r>
       <w:r>
         <w:rPr>
@@ -1615,17 +1667,6 @@
           <w:szCs w:val="28"/>
           <w:lang w:val="en-US"/>
         </w:rPr>
-        <w:t xml:space="preserve"> from DB</w:t>
-      </w:r>
-      <w:r>
-        <w:rPr>
-          <w:rFonts w:ascii="Ink Free" w:hAnsi="Ink Free"/>
-          <w:b/>
-          <w:bCs/>
-          <w:sz w:val="28"/>
-          <w:szCs w:val="28"/>
-          <w:lang w:val="en-US"/>
-        </w:rPr>
         <w:br/>
       </w:r>
       <w:r>
@@ -1647,7 +1688,6 @@
         <w:br/>
       </w:r>
       <w:proofErr w:type="spellStart"/>
-      <w:proofErr w:type="gramStart"/>
       <w:r>
         <w:rPr>
           <w:rFonts w:ascii="Ink Free" w:hAnsi="Ink Free"/>
@@ -1658,7 +1698,6 @@
         <w:t>db.collection</w:t>
       </w:r>
       <w:proofErr w:type="spellEnd"/>
-      <w:proofErr w:type="gramEnd"/>
       <w:r>
         <w:rPr>
           <w:rFonts w:ascii="Ink Free" w:hAnsi="Ink Free"/>

</xml_diff>